<commit_message>
Added UI sketch to design doc
</commit_message>
<xml_diff>
--- a/RolesAndDocs/DesignDoc.docx
+++ b/RolesAndDocs/DesignDoc.docx
@@ -191,15 +191,10 @@
         <w:t xml:space="preserve">The purpose of this web application is for users to easily find out more information about what services Lunar Logic provides.  The web app is supposed </w:t>
       </w:r>
       <w:r>
-        <w:t xml:space="preserve">interactive and fun, and </w:t>
-      </w:r>
-      <w:proofErr w:type="gramStart"/>
-      <w:r>
-        <w:t>allow</w:t>
-      </w:r>
-      <w:proofErr w:type="gramEnd"/>
-      <w:r>
-        <w:t xml:space="preserve"> a means for a user to “explore” what services are available.</w:t>
+        <w:t xml:space="preserve">to be </w:t>
+      </w:r>
+      <w:r>
+        <w:t>interactive and fun, and allow a means for a user to “explore” what services are available.</w:t>
       </w:r>
       <w:r>
         <w:t xml:space="preserve">  </w:t>
@@ -231,7 +226,16 @@
         <w:t xml:space="preserve"> services they have selected </w:t>
       </w:r>
       <w:r>
-        <w:t>will be sent through the email so they can be contacted.</w:t>
+        <w:t xml:space="preserve">will be sent </w:t>
+      </w:r>
+      <w:r>
+        <w:t>in</w:t>
+      </w:r>
+      <w:r>
+        <w:t xml:space="preserve"> the email so </w:t>
+      </w:r>
+      <w:r>
+        <w:t>that Lunar Logic can contact them with the appropriate information about the potential services that they may purchase.</w:t>
       </w:r>
     </w:p>
     <w:p/>
@@ -387,8 +391,8 @@
       </w:tblPr>
       <w:tblGrid>
         <w:gridCol w:w="1915"/>
-        <w:gridCol w:w="1915"/>
-        <w:gridCol w:w="1915"/>
+        <w:gridCol w:w="2909"/>
+        <w:gridCol w:w="1908"/>
         <w:gridCol w:w="1743"/>
       </w:tblGrid>
       <w:tr>
@@ -409,7 +413,7 @@
         </w:tc>
         <w:tc>
           <w:tcPr>
-            <w:tcW w:w="1915" w:type="dxa"/>
+            <w:tcW w:w="2909" w:type="dxa"/>
           </w:tcPr>
           <w:p>
             <w:pPr>
@@ -422,7 +426,7 @@
         </w:tc>
         <w:tc>
           <w:tcPr>
-            <w:tcW w:w="1915" w:type="dxa"/>
+            <w:tcW w:w="921" w:type="dxa"/>
           </w:tcPr>
           <w:p>
             <w:pPr>
@@ -473,7 +477,7 @@
         </w:tc>
         <w:tc>
           <w:tcPr>
-            <w:tcW w:w="1915" w:type="dxa"/>
+            <w:tcW w:w="2909" w:type="dxa"/>
           </w:tcPr>
           <w:p>
             <w:pPr>
@@ -486,7 +490,7 @@
         </w:tc>
         <w:tc>
           <w:tcPr>
-            <w:tcW w:w="1915" w:type="dxa"/>
+            <w:tcW w:w="921" w:type="dxa"/>
           </w:tcPr>
           <w:p>
             <w:pPr>
@@ -637,10 +641,90 @@
     </w:p>
     <w:p>
       <w:r>
-        <w:t>Logan put UI diagram here. Maybe use case diagram?</w:t>
+        <w:rPr>
+          <w:noProof/>
+        </w:rPr>
+        <w:drawing>
+          <wp:inline distT="0" distB="0" distL="0" distR="0" wp14:anchorId="076EB867" wp14:editId="7F2E1E5B">
+            <wp:extent cx="5943600" cy="3678555"/>
+            <wp:effectExtent l="0" t="0" r="0" b="0"/>
+            <wp:docPr id="1" name="Picture 1"/>
+            <wp:cNvGraphicFramePr>
+              <a:graphicFrameLocks xmlns:a="http://schemas.openxmlformats.org/drawingml/2006/main" noChangeAspect="1"/>
+            </wp:cNvGraphicFramePr>
+            <a:graphic xmlns:a="http://schemas.openxmlformats.org/drawingml/2006/main">
+              <a:graphicData uri="http://schemas.openxmlformats.org/drawingml/2006/picture">
+                <pic:pic xmlns:pic="http://schemas.openxmlformats.org/drawingml/2006/picture">
+                  <pic:nvPicPr>
+                    <pic:cNvPr id="0" name=""/>
+                    <pic:cNvPicPr/>
+                  </pic:nvPicPr>
+                  <pic:blipFill>
+                    <a:blip r:embed="rId7"/>
+                    <a:stretch>
+                      <a:fillRect/>
+                    </a:stretch>
+                  </pic:blipFill>
+                  <pic:spPr>
+                    <a:xfrm>
+                      <a:off x="0" y="0"/>
+                      <a:ext cx="5943600" cy="3678555"/>
+                    </a:xfrm>
+                    <a:prstGeom prst="rect">
+                      <a:avLst/>
+                    </a:prstGeom>
+                  </pic:spPr>
+                </pic:pic>
+              </a:graphicData>
+            </a:graphic>
+          </wp:inline>
+        </w:drawing>
       </w:r>
       <w:bookmarkStart w:id="0" w:name="_GoBack"/>
       <w:bookmarkEnd w:id="0"/>
+    </w:p>
+    <w:p>
+      <w:r>
+        <w:rPr>
+          <w:noProof/>
+        </w:rPr>
+        <w:lastRenderedPageBreak/>
+        <w:drawing>
+          <wp:inline distT="0" distB="0" distL="0" distR="0" wp14:anchorId="15E4F419" wp14:editId="24964D24">
+            <wp:extent cx="5943600" cy="3562350"/>
+            <wp:effectExtent l="0" t="0" r="0" b="0"/>
+            <wp:docPr id="2" name="Picture 2"/>
+            <wp:cNvGraphicFramePr>
+              <a:graphicFrameLocks xmlns:a="http://schemas.openxmlformats.org/drawingml/2006/main" noChangeAspect="1"/>
+            </wp:cNvGraphicFramePr>
+            <a:graphic xmlns:a="http://schemas.openxmlformats.org/drawingml/2006/main">
+              <a:graphicData uri="http://schemas.openxmlformats.org/drawingml/2006/picture">
+                <pic:pic xmlns:pic="http://schemas.openxmlformats.org/drawingml/2006/picture">
+                  <pic:nvPicPr>
+                    <pic:cNvPr id="0" name=""/>
+                    <pic:cNvPicPr/>
+                  </pic:nvPicPr>
+                  <pic:blipFill>
+                    <a:blip r:embed="rId8"/>
+                    <a:stretch>
+                      <a:fillRect/>
+                    </a:stretch>
+                  </pic:blipFill>
+                  <pic:spPr>
+                    <a:xfrm>
+                      <a:off x="0" y="0"/>
+                      <a:ext cx="5943600" cy="3562350"/>
+                    </a:xfrm>
+                    <a:prstGeom prst="rect">
+                      <a:avLst/>
+                    </a:prstGeom>
+                  </pic:spPr>
+                </pic:pic>
+              </a:graphicData>
+            </a:graphic>
+          </wp:inline>
+        </w:drawing>
+      </w:r>
     </w:p>
     <w:sectPr>
       <w:pgSz w:w="12240" w:h="15840"/>
@@ -1579,6 +1663,36 @@
       </w:tcPr>
     </w:tblStylePr>
   </w:style>
+  <w:style w:type="paragraph" w:styleId="BalloonText">
+    <w:name w:val="Balloon Text"/>
+    <w:basedOn w:val="Normal"/>
+    <w:link w:val="BalloonTextChar"/>
+    <w:uiPriority w:val="99"/>
+    <w:semiHidden/>
+    <w:unhideWhenUsed/>
+    <w:rsid w:val="00C52EF3"/>
+    <w:pPr>
+      <w:spacing w:after="0" w:line="240" w:lineRule="auto"/>
+    </w:pPr>
+    <w:rPr>
+      <w:rFonts w:ascii="Tahoma" w:hAnsi="Tahoma" w:cs="Tahoma"/>
+      <w:sz w:val="16"/>
+      <w:szCs w:val="16"/>
+    </w:rPr>
+  </w:style>
+  <w:style w:type="character" w:customStyle="1" w:styleId="BalloonTextChar">
+    <w:name w:val="Balloon Text Char"/>
+    <w:basedOn w:val="DefaultParagraphFont"/>
+    <w:link w:val="BalloonText"/>
+    <w:uiPriority w:val="99"/>
+    <w:semiHidden/>
+    <w:rsid w:val="00C52EF3"/>
+    <w:rPr>
+      <w:rFonts w:ascii="Tahoma" w:hAnsi="Tahoma" w:cs="Tahoma"/>
+      <w:sz w:val="16"/>
+      <w:szCs w:val="16"/>
+    </w:rPr>
+  </w:style>
 </w:styles>
 </file>
 
@@ -2155,6 +2269,36 @@
         <w:shd w:val="clear" w:color="auto" w:fill="DFA7A6" w:themeFill="accent2" w:themeFillTint="7F"/>
       </w:tcPr>
     </w:tblStylePr>
+  </w:style>
+  <w:style w:type="paragraph" w:styleId="BalloonText">
+    <w:name w:val="Balloon Text"/>
+    <w:basedOn w:val="Normal"/>
+    <w:link w:val="BalloonTextChar"/>
+    <w:uiPriority w:val="99"/>
+    <w:semiHidden/>
+    <w:unhideWhenUsed/>
+    <w:rsid w:val="00C52EF3"/>
+    <w:pPr>
+      <w:spacing w:after="0" w:line="240" w:lineRule="auto"/>
+    </w:pPr>
+    <w:rPr>
+      <w:rFonts w:ascii="Tahoma" w:hAnsi="Tahoma" w:cs="Tahoma"/>
+      <w:sz w:val="16"/>
+      <w:szCs w:val="16"/>
+    </w:rPr>
+  </w:style>
+  <w:style w:type="character" w:customStyle="1" w:styleId="BalloonTextChar">
+    <w:name w:val="Balloon Text Char"/>
+    <w:basedOn w:val="DefaultParagraphFont"/>
+    <w:link w:val="BalloonText"/>
+    <w:uiPriority w:val="99"/>
+    <w:semiHidden/>
+    <w:rsid w:val="00C52EF3"/>
+    <w:rPr>
+      <w:rFonts w:ascii="Tahoma" w:hAnsi="Tahoma" w:cs="Tahoma"/>
+      <w:sz w:val="16"/>
+      <w:szCs w:val="16"/>
+    </w:rPr>
   </w:style>
 </w:styles>
 </file>
@@ -2449,7 +2593,7 @@
 </file>
 
 <file path=customXml/itemProps1.xml><?xml version="1.0" encoding="utf-8"?>
-<ds:datastoreItem xmlns:ds="http://schemas.openxmlformats.org/officeDocument/2006/customXml" ds:itemID="{56C0936F-ADAF-492C-9FA7-AD355C2EA3D2}">
+<ds:datastoreItem xmlns:ds="http://schemas.openxmlformats.org/officeDocument/2006/customXml" ds:itemID="{FA154AAD-280D-4B66-BD7B-7E4F30F9F195}">
   <ds:schemaRefs>
     <ds:schemaRef ds:uri="http://schemas.openxmlformats.org/officeDocument/2006/bibliography"/>
   </ds:schemaRefs>

</xml_diff>

<commit_message>
Added to data dictionary in design doc
</commit_message>
<xml_diff>
--- a/RolesAndDocs/DesignDoc.docx
+++ b/RolesAndDocs/DesignDoc.docx
@@ -380,6 +380,34 @@
         </w:rPr>
         <w:lastRenderedPageBreak/>
         <w:t>Data Design</w:t>
+      </w:r>
+    </w:p>
+    <w:p>
+      <w:pPr>
+        <w:rPr>
+          <w:rFonts w:ascii="Century Gothic" w:hAnsi="Century Gothic"/>
+          <w:sz w:val="24"/>
+          <w:szCs w:val="44"/>
+          <w:u w:val="single"/>
+        </w:rPr>
+      </w:pPr>
+      <w:r>
+        <w:rPr>
+          <w:rFonts w:ascii="Century Gothic" w:hAnsi="Century Gothic"/>
+          <w:sz w:val="24"/>
+          <w:szCs w:val="44"/>
+          <w:u w:val="single"/>
+        </w:rPr>
+        <w:t xml:space="preserve">Server </w:t>
+      </w:r>
+      <w:r>
+        <w:rPr>
+          <w:rFonts w:ascii="Century Gothic" w:hAnsi="Century Gothic"/>
+          <w:sz w:val="24"/>
+          <w:szCs w:val="44"/>
+          <w:u w:val="single"/>
+        </w:rPr>
+        <w:t>Side</w:t>
       </w:r>
     </w:p>
     <w:tbl>
@@ -484,7 +512,16 @@
               <w:cnfStyle w:val="000000100000" w:firstRow="0" w:lastRow="0" w:firstColumn="0" w:lastColumn="0" w:oddVBand="0" w:evenVBand="0" w:oddHBand="1" w:evenHBand="0" w:firstRowFirstColumn="0" w:firstRowLastColumn="0" w:lastRowFirstColumn="0" w:lastRowLastColumn="0"/>
             </w:pPr>
             <w:r>
-              <w:t>Service information and node functionality</w:t>
+              <w:t xml:space="preserve">Object used to store service </w:t>
+            </w:r>
+            <w:r>
+              <w:t xml:space="preserve">information and </w:t>
+            </w:r>
+            <w:r>
+              <w:t xml:space="preserve">attributes of </w:t>
+            </w:r>
+            <w:r>
+              <w:t>node functionality</w:t>
             </w:r>
           </w:p>
         </w:tc>
@@ -621,6 +658,337 @@
       </w:tr>
     </w:tbl>
     <w:p/>
+    <w:p>
+      <w:pPr>
+        <w:rPr>
+          <w:rFonts w:ascii="Century Gothic" w:hAnsi="Century Gothic"/>
+          <w:sz w:val="24"/>
+          <w:szCs w:val="44"/>
+          <w:u w:val="single"/>
+        </w:rPr>
+      </w:pPr>
+      <w:r>
+        <w:rPr>
+          <w:rFonts w:ascii="Century Gothic" w:hAnsi="Century Gothic"/>
+          <w:sz w:val="24"/>
+          <w:szCs w:val="44"/>
+          <w:u w:val="single"/>
+        </w:rPr>
+        <w:t>Client</w:t>
+      </w:r>
+      <w:r>
+        <w:rPr>
+          <w:rFonts w:ascii="Century Gothic" w:hAnsi="Century Gothic"/>
+          <w:sz w:val="24"/>
+          <w:szCs w:val="44"/>
+          <w:u w:val="single"/>
+        </w:rPr>
+        <w:t xml:space="preserve"> </w:t>
+      </w:r>
+      <w:r>
+        <w:rPr>
+          <w:rFonts w:ascii="Century Gothic" w:hAnsi="Century Gothic"/>
+          <w:sz w:val="24"/>
+          <w:szCs w:val="44"/>
+          <w:u w:val="single"/>
+        </w:rPr>
+        <w:t>Side</w:t>
+      </w:r>
+    </w:p>
+    <w:tbl>
+      <w:tblPr>
+        <w:tblStyle w:val="MediumGrid3-Accent2"/>
+        <w:tblW w:w="0" w:type="auto"/>
+        <w:jc w:val="center"/>
+        <w:tblLook w:val="04A0" w:firstRow="1" w:lastRow="0" w:firstColumn="1" w:lastColumn="0" w:noHBand="0" w:noVBand="1"/>
+      </w:tblPr>
+      <w:tblGrid>
+        <w:gridCol w:w="1915"/>
+        <w:gridCol w:w="2909"/>
+        <w:gridCol w:w="1931"/>
+        <w:gridCol w:w="1723"/>
+      </w:tblGrid>
+      <w:tr>
+        <w:trPr>
+          <w:cnfStyle w:val="100000000000" w:firstRow="1" w:lastRow="0" w:firstColumn="0" w:lastColumn="0" w:oddVBand="0" w:evenVBand="0" w:oddHBand="0" w:evenHBand="0" w:firstRowFirstColumn="0" w:firstRowLastColumn="0" w:lastRowFirstColumn="0" w:lastRowLastColumn="0"/>
+          <w:jc w:val="center"/>
+        </w:trPr>
+        <w:tc>
+          <w:tcPr>
+            <w:cnfStyle w:val="001000000000" w:firstRow="0" w:lastRow="0" w:firstColumn="1" w:lastColumn="0" w:oddVBand="0" w:evenVBand="0" w:oddHBand="0" w:evenHBand="0" w:firstRowFirstColumn="0" w:firstRowLastColumn="0" w:lastRowFirstColumn="0" w:lastRowLastColumn="0"/>
+            <w:tcW w:w="1915" w:type="dxa"/>
+          </w:tcPr>
+          <w:p>
+            <w:r>
+              <w:t>Name</w:t>
+            </w:r>
+          </w:p>
+        </w:tc>
+        <w:tc>
+          <w:tcPr>
+            <w:tcW w:w="2909" w:type="dxa"/>
+          </w:tcPr>
+          <w:p>
+            <w:pPr>
+              <w:cnfStyle w:val="100000000000" w:firstRow="1" w:lastRow="0" w:firstColumn="0" w:lastColumn="0" w:oddVBand="0" w:evenVBand="0" w:oddHBand="0" w:evenHBand="0" w:firstRowFirstColumn="0" w:firstRowLastColumn="0" w:lastRowFirstColumn="0" w:lastRowLastColumn="0"/>
+            </w:pPr>
+            <w:r>
+              <w:t>Description</w:t>
+            </w:r>
+          </w:p>
+        </w:tc>
+        <w:tc>
+          <w:tcPr>
+            <w:tcW w:w="1931" w:type="dxa"/>
+          </w:tcPr>
+          <w:p>
+            <w:pPr>
+              <w:cnfStyle w:val="100000000000" w:firstRow="1" w:lastRow="0" w:firstColumn="0" w:lastColumn="0" w:oddVBand="0" w:evenVBand="0" w:oddHBand="0" w:evenHBand="0" w:firstRowFirstColumn="0" w:firstRowLastColumn="0" w:lastRowFirstColumn="0" w:lastRowLastColumn="0"/>
+            </w:pPr>
+            <w:r>
+              <w:t>Column Name</w:t>
+            </w:r>
+          </w:p>
+        </w:tc>
+        <w:tc>
+          <w:tcPr>
+            <w:tcW w:w="1723" w:type="dxa"/>
+          </w:tcPr>
+          <w:p>
+            <w:pPr>
+              <w:cnfStyle w:val="100000000000" w:firstRow="1" w:lastRow="0" w:firstColumn="0" w:lastColumn="0" w:oddVBand="0" w:evenVBand="0" w:oddHBand="0" w:evenHBand="0" w:firstRowFirstColumn="0" w:firstRowLastColumn="0" w:lastRowFirstColumn="0" w:lastRowLastColumn="0"/>
+            </w:pPr>
+            <w:r>
+              <w:t>Data Type</w:t>
+            </w:r>
+          </w:p>
+        </w:tc>
+      </w:tr>
+      <w:tr>
+        <w:trPr>
+          <w:cnfStyle w:val="000000100000" w:firstRow="0" w:lastRow="0" w:firstColumn="0" w:lastColumn="0" w:oddVBand="0" w:evenVBand="0" w:oddHBand="1" w:evenHBand="0" w:firstRowFirstColumn="0" w:firstRowLastColumn="0" w:lastRowFirstColumn="0" w:lastRowLastColumn="0"/>
+          <w:jc w:val="center"/>
+        </w:trPr>
+        <w:tc>
+          <w:tcPr>
+            <w:cnfStyle w:val="001000000000" w:firstRow="0" w:lastRow="0" w:firstColumn="1" w:lastColumn="0" w:oddVBand="0" w:evenVBand="0" w:oddHBand="0" w:evenHBand="0" w:firstRowFirstColumn="0" w:firstRowLastColumn="0" w:lastRowFirstColumn="0" w:lastRowLastColumn="0"/>
+            <w:tcW w:w="1915" w:type="dxa"/>
+          </w:tcPr>
+          <w:p>
+            <w:pPr>
+              <w:rPr>
+                <w:b w:val="0"/>
+              </w:rPr>
+            </w:pPr>
+            <w:r>
+              <w:rPr>
+                <w:b w:val="0"/>
+              </w:rPr>
+              <w:t>s</w:t>
+            </w:r>
+            <w:r>
+              <w:rPr>
+                <w:b w:val="0"/>
+              </w:rPr>
+              <w:t>ervice</w:t>
+            </w:r>
+          </w:p>
+        </w:tc>
+        <w:tc>
+          <w:tcPr>
+            <w:tcW w:w="2909" w:type="dxa"/>
+          </w:tcPr>
+          <w:p>
+            <w:pPr>
+              <w:cnfStyle w:val="000000100000" w:firstRow="0" w:lastRow="0" w:firstColumn="0" w:lastColumn="0" w:oddVBand="0" w:evenVBand="0" w:oddHBand="1" w:evenHBand="0" w:firstRowFirstColumn="0" w:firstRowLastColumn="0" w:lastRowFirstColumn="0" w:lastRowLastColumn="0"/>
+            </w:pPr>
+            <w:r>
+              <w:t xml:space="preserve">Object </w:t>
+            </w:r>
+            <w:r>
+              <w:t>that server-side data model is translated into, and then eventually translated into object that arbor.js uses.</w:t>
+            </w:r>
+          </w:p>
+        </w:tc>
+        <w:tc>
+          <w:tcPr>
+            <w:tcW w:w="1931" w:type="dxa"/>
+          </w:tcPr>
+          <w:p>
+            <w:pPr>
+              <w:cnfStyle w:val="000000100000" w:firstRow="0" w:lastRow="0" w:firstColumn="0" w:lastColumn="0" w:oddVBand="0" w:evenVBand="0" w:oddHBand="1" w:evenHBand="0" w:firstRowFirstColumn="0" w:firstRowLastColumn="0" w:lastRowFirstColumn="0" w:lastRowLastColumn="0"/>
+            </w:pPr>
+            <w:r>
+              <w:t>Name</w:t>
+            </w:r>
+          </w:p>
+          <w:p>
+            <w:pPr>
+              <w:cnfStyle w:val="000000100000" w:firstRow="0" w:lastRow="0" w:firstColumn="0" w:lastColumn="0" w:oddVBand="0" w:evenVBand="0" w:oddHBand="1" w:evenHBand="0" w:firstRowFirstColumn="0" w:firstRowLastColumn="0" w:lastRowFirstColumn="0" w:lastRowLastColumn="0"/>
+            </w:pPr>
+            <w:r>
+              <w:t>Label</w:t>
+            </w:r>
+          </w:p>
+          <w:p>
+            <w:pPr>
+              <w:cnfStyle w:val="000000100000" w:firstRow="0" w:lastRow="0" w:firstColumn="0" w:lastColumn="0" w:oddVBand="0" w:evenVBand="0" w:oddHBand="1" w:evenHBand="0" w:firstRowFirstColumn="0" w:firstRowLastColumn="0" w:lastRowFirstColumn="0" w:lastRowLastColumn="0"/>
+            </w:pPr>
+            <w:proofErr w:type="spellStart"/>
+            <w:r>
+              <w:t>Desc</w:t>
+            </w:r>
+            <w:proofErr w:type="spellEnd"/>
+          </w:p>
+          <w:p>
+            <w:pPr>
+              <w:cnfStyle w:val="000000100000" w:firstRow="0" w:lastRow="0" w:firstColumn="0" w:lastColumn="0" w:oddVBand="0" w:evenVBand="0" w:oddHBand="1" w:evenHBand="0" w:firstRowFirstColumn="0" w:firstRowLastColumn="0" w:lastRowFirstColumn="0" w:lastRowLastColumn="0"/>
+            </w:pPr>
+            <w:r>
+              <w:t>Selectable</w:t>
+            </w:r>
+          </w:p>
+          <w:p>
+            <w:pPr>
+              <w:cnfStyle w:val="000000100000" w:firstRow="0" w:lastRow="0" w:firstColumn="0" w:lastColumn="0" w:oddVBand="0" w:evenVBand="0" w:oddHBand="1" w:evenHBand="0" w:firstRowFirstColumn="0" w:firstRowLastColumn="0" w:lastRowFirstColumn="0" w:lastRowLastColumn="0"/>
+            </w:pPr>
+            <w:r>
+              <w:t>Selected</w:t>
+            </w:r>
+          </w:p>
+          <w:p>
+            <w:pPr>
+              <w:cnfStyle w:val="000000100000" w:firstRow="0" w:lastRow="0" w:firstColumn="0" w:lastColumn="0" w:oddVBand="0" w:evenVBand="0" w:oddHBand="1" w:evenHBand="0" w:firstRowFirstColumn="0" w:firstRowLastColumn="0" w:lastRowFirstColumn="0" w:lastRowLastColumn="0"/>
+            </w:pPr>
+            <w:r>
+              <w:t>Connected</w:t>
+            </w:r>
+          </w:p>
+          <w:p>
+            <w:pPr>
+              <w:cnfStyle w:val="000000100000" w:firstRow="0" w:lastRow="0" w:firstColumn="0" w:lastColumn="0" w:oddVBand="0" w:evenVBand="0" w:oddHBand="1" w:evenHBand="0" w:firstRowFirstColumn="0" w:firstRowLastColumn="0" w:lastRowFirstColumn="0" w:lastRowLastColumn="0"/>
+            </w:pPr>
+            <w:r>
+              <w:t>Parent</w:t>
+            </w:r>
+          </w:p>
+          <w:p>
+            <w:pPr>
+              <w:cnfStyle w:val="000000100000" w:firstRow="0" w:lastRow="0" w:firstColumn="0" w:lastColumn="0" w:oddVBand="0" w:evenVBand="0" w:oddHBand="1" w:evenHBand="0" w:firstRowFirstColumn="0" w:firstRowLastColumn="0" w:lastRowFirstColumn="0" w:lastRowLastColumn="0"/>
+            </w:pPr>
+            <w:r>
+              <w:t>Color</w:t>
+            </w:r>
+          </w:p>
+          <w:p>
+            <w:pPr>
+              <w:cnfStyle w:val="000000100000" w:firstRow="0" w:lastRow="0" w:firstColumn="0" w:lastColumn="0" w:oddVBand="0" w:evenVBand="0" w:oddHBand="1" w:evenHBand="0" w:firstRowFirstColumn="0" w:firstRowLastColumn="0" w:lastRowFirstColumn="0" w:lastRowLastColumn="0"/>
+            </w:pPr>
+            <w:r>
+              <w:t>Shape</w:t>
+            </w:r>
+          </w:p>
+          <w:p>
+            <w:pPr>
+              <w:cnfStyle w:val="000000100000" w:firstRow="0" w:lastRow="0" w:firstColumn="0" w:lastColumn="0" w:oddVBand="0" w:evenVBand="0" w:oddHBand="1" w:evenHBand="0" w:firstRowFirstColumn="0" w:firstRowLastColumn="0" w:lastRowFirstColumn="0" w:lastRowLastColumn="0"/>
+            </w:pPr>
+            <w:proofErr w:type="spellStart"/>
+            <w:r>
+              <w:t>Imageurl</w:t>
+            </w:r>
+            <w:proofErr w:type="spellEnd"/>
+          </w:p>
+        </w:tc>
+        <w:tc>
+          <w:tcPr>
+            <w:tcW w:w="1723" w:type="dxa"/>
+          </w:tcPr>
+          <w:p>
+            <w:pPr>
+              <w:cnfStyle w:val="000000100000" w:firstRow="0" w:lastRow="0" w:firstColumn="0" w:lastColumn="0" w:oddVBand="0" w:evenVBand="0" w:oddHBand="1" w:evenHBand="0" w:firstRowFirstColumn="0" w:firstRowLastColumn="0" w:lastRowFirstColumn="0" w:lastRowLastColumn="0"/>
+            </w:pPr>
+            <w:r>
+              <w:t>STRING</w:t>
+            </w:r>
+          </w:p>
+          <w:p>
+            <w:pPr>
+              <w:cnfStyle w:val="000000100000" w:firstRow="0" w:lastRow="0" w:firstColumn="0" w:lastColumn="0" w:oddVBand="0" w:evenVBand="0" w:oddHBand="1" w:evenHBand="0" w:firstRowFirstColumn="0" w:firstRowLastColumn="0" w:lastRowFirstColumn="0" w:lastRowLastColumn="0"/>
+            </w:pPr>
+            <w:r>
+              <w:t>STRING</w:t>
+            </w:r>
+          </w:p>
+          <w:p>
+            <w:pPr>
+              <w:cnfStyle w:val="000000100000" w:firstRow="0" w:lastRow="0" w:firstColumn="0" w:lastColumn="0" w:oddVBand="0" w:evenVBand="0" w:oddHBand="1" w:evenHBand="0" w:firstRowFirstColumn="0" w:firstRowLastColumn="0" w:lastRowFirstColumn="0" w:lastRowLastColumn="0"/>
+            </w:pPr>
+            <w:r>
+              <w:t>STRING</w:t>
+            </w:r>
+          </w:p>
+          <w:p>
+            <w:pPr>
+              <w:cnfStyle w:val="000000100000" w:firstRow="0" w:lastRow="0" w:firstColumn="0" w:lastColumn="0" w:oddVBand="0" w:evenVBand="0" w:oddHBand="1" w:evenHBand="0" w:firstRowFirstColumn="0" w:firstRowLastColumn="0" w:lastRowFirstColumn="0" w:lastRowLastColumn="0"/>
+            </w:pPr>
+            <w:r>
+              <w:t>BOOL</w:t>
+            </w:r>
+          </w:p>
+          <w:p>
+            <w:pPr>
+              <w:cnfStyle w:val="000000100000" w:firstRow="0" w:lastRow="0" w:firstColumn="0" w:lastColumn="0" w:oddVBand="0" w:evenVBand="0" w:oddHBand="1" w:evenHBand="0" w:firstRowFirstColumn="0" w:firstRowLastColumn="0" w:lastRowFirstColumn="0" w:lastRowLastColumn="0"/>
+            </w:pPr>
+            <w:r>
+              <w:t>BOOL</w:t>
+            </w:r>
+          </w:p>
+          <w:p>
+            <w:pPr>
+              <w:cnfStyle w:val="000000100000" w:firstRow="0" w:lastRow="0" w:firstColumn="0" w:lastColumn="0" w:oddVBand="0" w:evenVBand="0" w:oddHBand="1" w:evenHBand="0" w:firstRowFirstColumn="0" w:firstRowLastColumn="0" w:lastRowFirstColumn="0" w:lastRowLastColumn="0"/>
+            </w:pPr>
+            <w:r>
+              <w:t>ARRAY</w:t>
+            </w:r>
+          </w:p>
+          <w:p>
+            <w:pPr>
+              <w:cnfStyle w:val="000000100000" w:firstRow="0" w:lastRow="0" w:firstColumn="0" w:lastColumn="0" w:oddVBand="0" w:evenVBand="0" w:oddHBand="1" w:evenHBand="0" w:firstRowFirstColumn="0" w:firstRowLastColumn="0" w:lastRowFirstColumn="0" w:lastRowLastColumn="0"/>
+            </w:pPr>
+            <w:r>
+              <w:t>STRING</w:t>
+            </w:r>
+          </w:p>
+          <w:p>
+            <w:pPr>
+              <w:cnfStyle w:val="000000100000" w:firstRow="0" w:lastRow="0" w:firstColumn="0" w:lastColumn="0" w:oddVBand="0" w:evenVBand="0" w:oddHBand="1" w:evenHBand="0" w:firstRowFirstColumn="0" w:firstRowLastColumn="0" w:lastRowFirstColumn="0" w:lastRowLastColumn="0"/>
+            </w:pPr>
+            <w:r>
+              <w:t>STRING</w:t>
+            </w:r>
+          </w:p>
+          <w:p>
+            <w:pPr>
+              <w:cnfStyle w:val="000000100000" w:firstRow="0" w:lastRow="0" w:firstColumn="0" w:lastColumn="0" w:oddVBand="0" w:evenVBand="0" w:oddHBand="1" w:evenHBand="0" w:firstRowFirstColumn="0" w:firstRowLastColumn="0" w:lastRowFirstColumn="0" w:lastRowLastColumn="0"/>
+            </w:pPr>
+            <w:r>
+              <w:t>STRING</w:t>
+            </w:r>
+          </w:p>
+          <w:p>
+            <w:pPr>
+              <w:cnfStyle w:val="000000100000" w:firstRow="0" w:lastRow="0" w:firstColumn="0" w:lastColumn="0" w:oddVBand="0" w:evenVBand="0" w:oddHBand="1" w:evenHBand="0" w:firstRowFirstColumn="0" w:firstRowLastColumn="0" w:lastRowFirstColumn="0" w:lastRowLastColumn="0"/>
+            </w:pPr>
+            <w:r>
+              <w:t>STRING</w:t>
+            </w:r>
+          </w:p>
+        </w:tc>
+        <w:bookmarkStart w:id="0" w:name="_GoBack"/>
+        <w:bookmarkEnd w:id="0"/>
+      </w:tr>
+    </w:tbl>
+    <w:p/>
     <w:p/>
     <w:p>
       <w:pPr>
@@ -644,6 +1012,7 @@
         <w:rPr>
           <w:noProof/>
         </w:rPr>
+        <w:lastRenderedPageBreak/>
         <w:drawing>
           <wp:inline distT="0" distB="0" distL="0" distR="0" wp14:anchorId="076EB867" wp14:editId="7F2E1E5B">
             <wp:extent cx="5943600" cy="3678555"/>
@@ -680,15 +1049,12 @@
           </wp:inline>
         </w:drawing>
       </w:r>
-      <w:bookmarkStart w:id="0" w:name="_GoBack"/>
-      <w:bookmarkEnd w:id="0"/>
     </w:p>
     <w:p>
       <w:r>
         <w:rPr>
           <w:noProof/>
         </w:rPr>
-        <w:lastRenderedPageBreak/>
         <w:drawing>
           <wp:inline distT="0" distB="0" distL="0" distR="0" wp14:anchorId="15E4F419" wp14:editId="24964D24">
             <wp:extent cx="5943600" cy="3562350"/>
@@ -2593,7 +2959,7 @@
 </file>
 
 <file path=customXml/itemProps1.xml><?xml version="1.0" encoding="utf-8"?>
-<ds:datastoreItem xmlns:ds="http://schemas.openxmlformats.org/officeDocument/2006/customXml" ds:itemID="{FA154AAD-280D-4B66-BD7B-7E4F30F9F195}">
+<ds:datastoreItem xmlns:ds="http://schemas.openxmlformats.org/officeDocument/2006/customXml" ds:itemID="{15F9E94B-7816-4BD1-8CAA-19E7F6269567}">
   <ds:schemaRefs>
     <ds:schemaRef ds:uri="http://schemas.openxmlformats.org/officeDocument/2006/bibliography"/>
   </ds:schemaRefs>

</xml_diff>